<commit_message>
shore: adicionnada aula 1 hebraico e apostila
</commit_message>
<xml_diff>
--- a/Theology/2024/Segundo Periodo/Hashiologia/Aula 3.docx
+++ b/Theology/2024/Segundo Periodo/Hashiologia/Aula 3.docx
@@ -21,7 +21,23 @@
           <w:sz w:val="28"/>
           <w:szCs w:val="28"/>
         </w:rPr>
-        <w:t xml:space="preserve"> – Hamashiologia: Doutrina do pecado.</w:t>
+        <w:t xml:space="preserve"> – </w:t>
+      </w:r>
+      <w:proofErr w:type="spellStart"/>
+      <w:r>
+        <w:rPr>
+          <w:sz w:val="28"/>
+          <w:szCs w:val="28"/>
+        </w:rPr>
+        <w:t>Hamashiologia</w:t>
+      </w:r>
+      <w:proofErr w:type="spellEnd"/>
+      <w:r>
+        <w:rPr>
+          <w:sz w:val="28"/>
+          <w:szCs w:val="28"/>
+        </w:rPr>
+        <w:t>: Doutrina do pecado.</w:t>
       </w:r>
     </w:p>
     <w:p>
@@ -465,7 +481,13 @@
     </w:p>
     <w:p>
       <w:r>
-        <w:t>Mesmo com todos problemas da igreja de Corinto, todos os pecados, mesmo ela sendo muito falha, Paulo chama a igreja de igreja de cristo.</w:t>
+        <w:t xml:space="preserve">Mesmo com </w:t>
+      </w:r>
+      <w:r>
+        <w:t>todos os problemas</w:t>
+      </w:r>
+      <w:r>
+        <w:t xml:space="preserve"> da igreja de Corinto, todos os pecados, mesmo ela sendo muito falha, Paulo chama a igreja de igreja de cristo.</w:t>
       </w:r>
     </w:p>
     <w:sectPr>

</xml_diff>